<commit_message>
Agregado casos de uso al modelado de negocio
</commit_message>
<xml_diff>
--- a/documentos/Casos de Uso de la logica del negocio.docx
+++ b/documentos/Casos de Uso de la logica del negocio.docx
@@ -23,19 +23,9 @@
           <w:numId w:val="4"/>
         </w:numPr>
       </w:pPr>
-      <w:proofErr w:type="spellStart"/>
-      <w:r>
-        <w:t>Sky</w:t>
-      </w:r>
-      <w:proofErr w:type="spellEnd"/>
-      <w:r>
-        <w:t xml:space="preserve"> </w:t>
-      </w:r>
-      <w:proofErr w:type="spellStart"/>
-      <w:r>
-        <w:t>Ranger</w:t>
-      </w:r>
-      <w:proofErr w:type="spellEnd"/>
+      <w:r>
+        <w:t>Sky Ranger</w:t>
+      </w:r>
     </w:p>
     <w:p>
       <w:pPr>
@@ -68,28 +58,12 @@
           <w:b/>
         </w:rPr>
       </w:pPr>
-      <w:proofErr w:type="spellStart"/>
       <w:r>
         <w:rPr>
           <w:b/>
         </w:rPr>
-        <w:t>Sky</w:t>
-      </w:r>
-      <w:proofErr w:type="spellEnd"/>
-      <w:r>
-        <w:rPr>
-          <w:b/>
-        </w:rPr>
-        <w:t xml:space="preserve"> </w:t>
-      </w:r>
-      <w:proofErr w:type="spellStart"/>
-      <w:r>
-        <w:rPr>
-          <w:b/>
-        </w:rPr>
-        <w:t>Ranger</w:t>
-      </w:r>
-      <w:proofErr w:type="spellEnd"/>
+        <w:t>Sky Ranger</w:t>
+      </w:r>
     </w:p>
     <w:p>
       <w:pPr>
@@ -130,10 +104,7 @@
         </w:numPr>
       </w:pPr>
       <w:r>
-        <w:t xml:space="preserve">Esperar un </w:t>
-      </w:r>
-      <w:r>
-        <w:t>tiempo indeterminado para que la empresa proveedora envíe el lote de SIM.</w:t>
+        <w:t>Recibir lote de SIMs</w:t>
       </w:r>
     </w:p>
     <w:p>
@@ -145,7 +116,19 @@
         </w:numPr>
       </w:pPr>
       <w:r>
-        <w:t>Enviar a la empresa proveedora un listado de números de SIM que se activarán.</w:t>
+        <w:t>Enviar</w:t>
+      </w:r>
+      <w:r>
+        <w:t>,</w:t>
+      </w:r>
+      <w:r>
+        <w:t xml:space="preserve"> a la empresa proveedora</w:t>
+      </w:r>
+      <w:r>
+        <w:t>, el</w:t>
+      </w:r>
+      <w:r>
+        <w:t xml:space="preserve"> listado de números de SIM que se activarán.</w:t>
       </w:r>
     </w:p>
     <w:p>
@@ -157,15 +140,19 @@
         </w:numPr>
       </w:pPr>
       <w:r>
-        <w:t xml:space="preserve">Liquidar mensualmente por un periodo de 18 meses las </w:t>
-      </w:r>
-      <w:proofErr w:type="spellStart"/>
-      <w:r>
-        <w:t>SIMs</w:t>
-      </w:r>
-      <w:proofErr w:type="spellEnd"/>
-      <w:r>
-        <w:t xml:space="preserve"> que se han activado.</w:t>
+        <w:t>Registrar el número de SIMs activadas</w:t>
+      </w:r>
+    </w:p>
+    <w:p>
+      <w:pPr>
+        <w:pStyle w:val="Prrafodelista"/>
+        <w:numPr>
+          <w:ilvl w:val="1"/>
+          <w:numId w:val="1"/>
+        </w:numPr>
+      </w:pPr>
+      <w:r>
+        <w:t>Liquidar mensualmente por un periodo de 18 meses las SIMs que se han activado.</w:t>
       </w:r>
     </w:p>
     <w:p>
@@ -207,7 +194,15 @@
         </w:numPr>
       </w:pPr>
       <w:r>
-        <w:t xml:space="preserve">Registrar el ingreso de lote de GPS </w:t>
+        <w:t>R</w:t>
+      </w:r>
+      <w:r>
+        <w:t>ecibir y r</w:t>
+      </w:r>
+      <w:bookmarkStart w:id="0" w:name="_GoBack"/>
+      <w:bookmarkEnd w:id="0"/>
+      <w:r>
+        <w:t xml:space="preserve">egistrar el ingreso de lote de GPS </w:t>
       </w:r>
     </w:p>
     <w:p>
@@ -321,7 +316,6 @@
       <w:r>
         <w:t xml:space="preserve">Proveer al técnico </w:t>
       </w:r>
-      <w:proofErr w:type="spellStart"/>
       <w:r>
         <w:t>GPS</w:t>
       </w:r>
@@ -329,11 +323,7 @@
         <w:t>’</w:t>
       </w:r>
       <w:r>
-        <w:t>s</w:t>
-      </w:r>
-      <w:proofErr w:type="spellEnd"/>
-      <w:r>
-        <w:t xml:space="preserve"> de acuerdo a </w:t>
+        <w:t xml:space="preserve">s de acuerdo a </w:t>
       </w:r>
       <w:r>
         <w:t xml:space="preserve">la cantidad </w:t>
@@ -359,8 +349,6 @@
       <w:r>
         <w:t xml:space="preserve">que el técnico proporcione </w:t>
       </w:r>
-      <w:bookmarkStart w:id="0" w:name="_GoBack"/>
-      <w:bookmarkEnd w:id="0"/>
       <w:r>
         <w:t>de cada vehículo según el GPS asignado.</w:t>
       </w:r>
@@ -404,15 +392,7 @@
         </w:numPr>
       </w:pPr>
       <w:r>
-        <w:t xml:space="preserve">Solicitar a un técnico la desinstalación </w:t>
-      </w:r>
-      <w:proofErr w:type="gramStart"/>
-      <w:r>
-        <w:t>de(</w:t>
-      </w:r>
-      <w:proofErr w:type="gramEnd"/>
-      <w:r>
-        <w:t>l) GPS(s) proporcionado(s) a la empresa solicitante.</w:t>
+        <w:t>Solicitar a un técnico la desinstalación de(l) GPS(s) proporcionado(s) a la empresa solicitante.</w:t>
       </w:r>
     </w:p>
     <w:p>
@@ -511,13 +491,7 @@
         </w:numPr>
       </w:pPr>
       <w:r>
-        <w:t xml:space="preserve">Asignar una SIM </w:t>
-      </w:r>
-      <w:r>
-        <w:t xml:space="preserve">a un </w:t>
-      </w:r>
-      <w:r>
-        <w:t>GPS</w:t>
+        <w:t>Asignar una SIM a un GPS</w:t>
       </w:r>
     </w:p>
     <w:p>
@@ -556,6 +530,7 @@
         </w:numPr>
       </w:pPr>
       <w:r>
+        <w:lastRenderedPageBreak/>
         <w:t>Proveer a un técnico la cantidad de GPS solicitada</w:t>
       </w:r>
     </w:p>
@@ -568,7 +543,6 @@
         </w:numPr>
       </w:pPr>
       <w:r>
-        <w:lastRenderedPageBreak/>
         <w:t>Registrar la información de la empresa solicitante, el técnico y la información de los GPS proporcionados.</w:t>
       </w:r>
     </w:p>
@@ -661,23 +635,7 @@
         </w:numPr>
       </w:pPr>
       <w:r>
-        <w:t xml:space="preserve">Proporcionar a </w:t>
-      </w:r>
-      <w:proofErr w:type="spellStart"/>
-      <w:r>
-        <w:t>Sky</w:t>
-      </w:r>
-      <w:proofErr w:type="spellEnd"/>
-      <w:r>
-        <w:t xml:space="preserve"> </w:t>
-      </w:r>
-      <w:proofErr w:type="spellStart"/>
-      <w:r>
-        <w:t>Ranger</w:t>
-      </w:r>
-      <w:proofErr w:type="spellEnd"/>
-      <w:r>
-        <w:t xml:space="preserve"> la información obtenida de cada vehículo según la empresa solicitante.</w:t>
+        <w:t>Proporcionar a Sky Ranger la información obtenida de cada vehículo según la empresa solicitante.</w:t>
       </w:r>
     </w:p>
     <w:p>
@@ -710,23 +668,7 @@
         </w:numPr>
       </w:pPr>
       <w:r>
-        <w:t xml:space="preserve">Obtener un GPS en buenas condiciones de </w:t>
-      </w:r>
-      <w:proofErr w:type="spellStart"/>
-      <w:r>
-        <w:t>Sky</w:t>
-      </w:r>
-      <w:proofErr w:type="spellEnd"/>
-      <w:r>
-        <w:t xml:space="preserve"> </w:t>
-      </w:r>
-      <w:proofErr w:type="spellStart"/>
-      <w:r>
-        <w:t>Ranger</w:t>
-      </w:r>
-      <w:proofErr w:type="spellEnd"/>
-      <w:r>
-        <w:t>.</w:t>
+        <w:t>Obtener un GPS en buenas condiciones de Sky Ranger.</w:t>
       </w:r>
     </w:p>
     <w:p>
@@ -774,23 +716,7 @@
         <w:t>,</w:t>
       </w:r>
       <w:r>
-        <w:t xml:space="preserve"> a </w:t>
-      </w:r>
-      <w:proofErr w:type="spellStart"/>
-      <w:r>
-        <w:t>Sky</w:t>
-      </w:r>
-      <w:proofErr w:type="spellEnd"/>
-      <w:r>
-        <w:t xml:space="preserve"> </w:t>
-      </w:r>
-      <w:proofErr w:type="spellStart"/>
-      <w:r>
-        <w:t>Ranger</w:t>
-      </w:r>
-      <w:proofErr w:type="spellEnd"/>
-      <w:r>
-        <w:t>.</w:t>
+        <w:t xml:space="preserve"> a Sky Ranger.</w:t>
       </w:r>
     </w:p>
     <w:p>
@@ -802,23 +728,7 @@
         </w:numPr>
       </w:pPr>
       <w:r>
-        <w:t xml:space="preserve">Proporcionar el GPS sustituido, a </w:t>
-      </w:r>
-      <w:proofErr w:type="spellStart"/>
-      <w:r>
-        <w:t>Sky</w:t>
-      </w:r>
-      <w:proofErr w:type="spellEnd"/>
-      <w:r>
-        <w:t xml:space="preserve"> </w:t>
-      </w:r>
-      <w:proofErr w:type="spellStart"/>
-      <w:r>
-        <w:t>Ranger</w:t>
-      </w:r>
-      <w:proofErr w:type="spellEnd"/>
-      <w:r>
-        <w:t>.</w:t>
+        <w:t>Proporcionar el GPS sustituido, a Sky Ranger.</w:t>
       </w:r>
     </w:p>
     <w:p>

</xml_diff>